<commit_message>
Added UI Screenshot to the Final Paper
+Minor cosmetic config UI tweak for laptop
</commit_message>
<xml_diff>
--- a/Project Related Documents/FinalPaperTeam9HearingColours.docx
+++ b/Project Related Documents/FinalPaperTeam9HearingColours.docx
@@ -56,33 +56,36 @@
     <w:p>
       <w:pPr>
         <w:pStyle w:val="authorinfo"/>
-        <w:rPr>
-          <w:lang w:val="nl-NL"/>
-        </w:rPr>
       </w:pPr>
       <w:r>
         <w:rPr>
           <w:vertAlign w:val="superscript"/>
-          <w:lang w:val="nl-NL"/>
         </w:rPr>
         <w:t>1</w:t>
       </w:r>
       <w:r>
-        <w:rPr>
-          <w:lang w:val="nl-NL"/>
-        </w:rPr>
-        <w:t xml:space="preserve">LIACS, Leiden University, Niels Bohrweg 1, Leiden, </w:t>
-      </w:r>
-      <w:r>
-        <w:rPr>
-          <w:lang w:val="nl-NL"/>
-        </w:rPr>
+        <w:t xml:space="preserve">LIACS, Leiden University, </w:t>
+      </w:r>
+      <w:proofErr w:type="spellStart"/>
+      <w:r>
+        <w:t>Niels</w:t>
+      </w:r>
+      <w:proofErr w:type="spellEnd"/>
+      <w:r>
+        <w:t xml:space="preserve"> </w:t>
+      </w:r>
+      <w:proofErr w:type="spellStart"/>
+      <w:r>
+        <w:t>Bohrweg</w:t>
+      </w:r>
+      <w:proofErr w:type="spellEnd"/>
+      <w:r>
+        <w:t xml:space="preserve"> 1, Leiden, </w:t>
+      </w:r>
+      <w:r>
         <w:t>the</w:t>
       </w:r>
       <w:r>
-        <w:rPr>
-          <w:lang w:val="nl-NL"/>
-        </w:rPr>
         <w:t xml:space="preserve"> Netherlands</w:t>
       </w:r>
     </w:p>
@@ -91,7 +94,6 @@
         <w:pStyle w:val="email"/>
         <w:rPr>
           <w:rFonts w:ascii="Segoe UI Mono" w:hAnsi="Segoe UI Mono"/>
-          <w:lang w:val="nl-NL"/>
         </w:rPr>
       </w:pPr>
       <w:hyperlink r:id="rId9" w:history="1">
@@ -99,7 +101,6 @@
           <w:rPr>
             <w:rStyle w:val="Hyperlink"/>
             <w:rFonts w:ascii="Segoe UI Mono" w:hAnsi="Segoe UI Mono"/>
-            <w:lang w:val="nl-NL"/>
           </w:rPr>
           <w:t>harpo_t_hart@hotmail.com</w:t>
         </w:r>
@@ -107,7 +108,6 @@
       <w:r>
         <w:rPr>
           <w:rFonts w:ascii="Segoe UI Mono" w:hAnsi="Segoe UI Mono"/>
-          <w:lang w:val="nl-NL"/>
         </w:rPr>
         <w:t xml:space="preserve">, </w:t>
       </w:r>
@@ -116,19 +116,12 @@
           <w:rPr>
             <w:rStyle w:val="Hyperlink"/>
             <w:rFonts w:ascii="Segoe UI Mono" w:hAnsi="Segoe UI Mono"/>
-            <w:lang w:val="nl-NL"/>
           </w:rPr>
           <w:t>coolicerz@gmail.com</w:t>
         </w:r>
       </w:hyperlink>
     </w:p>
-    <w:p>
-      <w:pPr>
-        <w:rPr>
-          <w:lang w:val="nl-NL"/>
-        </w:rPr>
-      </w:pPr>
-    </w:p>
+    <w:p/>
     <w:p>
       <w:pPr>
         <w:jc w:val="center"/>
@@ -341,6 +334,7 @@
           <w:id w:val="-1755113295"/>
           <w:citation/>
         </w:sdtPr>
+        <w:sdtEndPr/>
         <w:sdtContent>
           <w:r>
             <w:fldChar w:fldCharType="begin"/>
@@ -376,6 +370,7 @@
           <w:id w:val="988740710"/>
           <w:citation/>
         </w:sdtPr>
+        <w:sdtEndPr/>
         <w:sdtContent>
           <w:r>
             <w:fldChar w:fldCharType="begin"/>
@@ -503,6 +498,7 @@
           <w:id w:val="-2095857014"/>
           <w:citation/>
         </w:sdtPr>
+        <w:sdtEndPr/>
         <w:sdtContent>
           <w:r>
             <w:fldChar w:fldCharType="begin"/>
@@ -806,6 +802,7 @@
           <w:id w:val="-1877159329"/>
           <w:citation/>
         </w:sdtPr>
+        <w:sdtEndPr/>
         <w:sdtContent>
           <w:r>
             <w:fldChar w:fldCharType="begin"/>
@@ -884,7 +881,13 @@
     </w:p>
     <w:p>
       <w:r>
-        <w:t xml:space="preserve">Our user interface for the device is twofold, the first one is a Graphical User Interface that allows for overview of settings and a quick and easy way of setting the initial parameters. The other one is a voice controlled interface, we feel that during the operation of the device, the user should be required to </w:t>
+        <w:t>Our user interface for the device is twofold, the first one is a Graphical User Interface</w:t>
+      </w:r>
+      <w:r>
+        <w:t xml:space="preserve"> [Figure 1]</w:t>
+      </w:r>
+      <w:r>
+        <w:t xml:space="preserve"> that allows for overview of settings and a quick and easy way of setting the initial parameters. The other one is a voice controlled interface, we feel that during the operation of the device, the user should be required to </w:t>
       </w:r>
       <w:r>
         <w:t>walk back to the computer to change something. He or she should be able to change some single parameter easily wherever he is.</w:t>
@@ -900,44 +903,25 @@
         <w:t xml:space="preserve"> </w:t>
       </w:r>
       <w:r>
-        <w:t xml:space="preserve">[4]. This is a scale that maps colours in spectral order of lightness to pitch in chromatic order so the colours with the shortest wavelength (red) will sound like the lowest note. The tonal scaling goes </w:t>
-      </w:r>
-      <w:r>
-        <w:t>chromatically, so</w:t>
-      </w:r>
-      <w:r>
-        <w:t xml:space="preserve"> a colour that is close in wavelength to another will sound like a minor second.</w:t>
-      </w:r>
-    </w:p>
-    <w:p>
-      <w:r>
-        <w:t>The above mentioned mapping can give some very dissonant sounds when looking at objects that have the same kind of colours. Therefore another mapping was used. This is the mapping</w:t>
-      </w:r>
-      <w:r>
-        <w:t xml:space="preserve"> that Alexander </w:t>
+        <w:t>[4]. This is a scale that maps colours in spectral order of lightness to pitch in chromatic order so the colours with the shortest wavelength (red) will sound like the lowest note. The tonal scaling goes chromatically, so a colour that is close in wavelength to another will sound like a minor second.</w:t>
+      </w:r>
+    </w:p>
+    <w:p>
+      <w:r>
+        <w:t xml:space="preserve">The above mentioned mapping can give some very dissonant sounds when looking at objects that have the same kind of colours. Therefore another mapping was used. This is the mapping that Alexander </w:t>
       </w:r>
       <w:r>
         <w:t>Scriabin</w:t>
       </w:r>
       <w:r>
-        <w:t xml:space="preserve"> used for his </w:t>
-      </w:r>
-      <w:r>
-        <w:t>“</w:t>
+        <w:t xml:space="preserve"> used for his “</w:t>
       </w:r>
       <w:r>
         <w:rPr>
           <w:i/>
           <w:iCs/>
         </w:rPr>
-        <w:t>C</w:t>
-      </w:r>
-      <w:r>
-        <w:rPr>
-          <w:i/>
-          <w:iCs/>
-        </w:rPr>
-        <w:t xml:space="preserve">lavier a </w:t>
+        <w:t xml:space="preserve">Clavier a </w:t>
       </w:r>
       <w:proofErr w:type="spellStart"/>
       <w:r>
@@ -956,6 +940,7 @@
           <w:id w:val="1832639226"/>
           <w:citation/>
         </w:sdtPr>
+        <w:sdtEndPr/>
         <w:sdtContent>
           <w:r>
             <w:fldChar w:fldCharType="begin"/>
@@ -1000,10 +985,7 @@
         </w:numPr>
       </w:pPr>
       <w:r>
-        <w:t xml:space="preserve">4 </w:t>
-      </w:r>
-      <w:r>
-        <w:t>Materials &amp; Methods</w:t>
+        <w:t>4 Materials &amp; Methods</w:t>
       </w:r>
     </w:p>
     <w:p/>
@@ -1279,10 +1261,7 @@
     </w:p>
     <w:p>
       <w:r>
-        <w:t>S</w:t>
-      </w:r>
-      <w:r>
-        <w:t>urprisingly the Sonochromatic scale with its less pleasant sound was perceived as a more clear representation of the colours in the room. The test persons found it pleasant to have the option to switch between the different sounds. On the one hand to give their ears some rest from the more dissonant sonochromatic sound and on the other hand to be able to listen to the room in different ways as to look at an object from different angles. So after all this possibilities to change could provide some clarity in translating sound to colour.</w:t>
+        <w:t>Surprisingly the Sonochromatic scale with its less pleasant sound was perceived as a more clear representation of the colours in the room. The test persons found it pleasant to have the option to switch between the different sounds. On the one hand to give their ears some rest from the more dissonant sonochromatic sound and on the other hand to be able to listen to the room in different ways as to look at an object from different angles. So after all this possibilities to change could provide some clarity in translating sound to colour.</w:t>
       </w:r>
     </w:p>
     <w:p/>
@@ -1396,6 +1375,7 @@
           <w:id w:val="-1673489437"/>
           <w:citation/>
         </w:sdtPr>
+        <w:sdtEndPr/>
         <w:sdtContent>
           <w:r>
             <w:fldChar w:fldCharType="begin"/>
@@ -1573,26 +1553,182 @@
         <w:t xml:space="preserve"> “target box” toggling is fairly easy to implement and could be added in a future version as well.</w:t>
       </w:r>
     </w:p>
+    <w:p/>
+    <w:p/>
+    <w:p/>
     <w:p>
       <w:r>
         <w:tab/>
       </w:r>
     </w:p>
+    <w:p>
+      <w:pPr>
+        <w:pStyle w:val="Heading1"/>
+      </w:pPr>
+      <w:r>
+        <w:rPr>
+          <w:noProof/>
+        </w:rPr>
+        <w:lastRenderedPageBreak/>
+        <w:drawing>
+          <wp:anchor distT="0" distB="0" distL="114300" distR="114300" simplePos="0" relativeHeight="251660288" behindDoc="0" locked="0" layoutInCell="1" allowOverlap="1" wp14:anchorId="4FF90012" wp14:editId="1E848EC7">
+            <wp:simplePos x="0" y="0"/>
+            <wp:positionH relativeFrom="column">
+              <wp:posOffset>0</wp:posOffset>
+            </wp:positionH>
+            <wp:positionV relativeFrom="line">
+              <wp:posOffset>4262755</wp:posOffset>
+            </wp:positionV>
+            <wp:extent cx="4390390" cy="635"/>
+            <wp:effectExtent l="0" t="0" r="0" b="0"/>
+            <wp:wrapNone/>
+            <wp:docPr id="2" name="Text Box 2"/>
+            <wp:cNvGraphicFramePr/>
+            <a:graphic xmlns:a="http://purl.oclc.org/ooxml/drawingml/main">
+              <a:graphicData uri="http://schemas.microsoft.com/office/word/2010/wordprocessingShape">
+                <wp:wsp>
+                  <wp:cNvSpPr txBox="1"/>
+                  <wp:spPr>
+                    <a:xfrm>
+                      <a:off x="0" y="0"/>
+                      <a:ext cx="4390390" cy="635"/>
+                    </a:xfrm>
+                    <a:prstGeom prst="rect">
+                      <a:avLst/>
+                    </a:prstGeom>
+                    <a:solidFill>
+                      <a:prstClr val="white"/>
+                    </a:solidFill>
+                    <a:ln>
+                      <a:noFill/>
+                    </a:ln>
+                    <a:effectLst/>
+                  </wp:spPr>
+                  <wp:txbx>
+                    <wne:txbxContent>
+                      <w:p>
+                        <w:pPr>
+                          <w:pStyle w:val="Caption"/>
+                          <w:rPr>
+                            <w:noProof/>
+                            <w:sz w:val="28"/>
+                          </w:rPr>
+                        </w:pPr>
+                        <w:r>
+                          <w:t xml:space="preserve">Figure </w:t>
+                        </w:r>
+                        <w:fldSimple w:instr=" SEQ Figure \* ARABIC ">
+                          <w:r>
+                            <w:rPr>
+                              <w:noProof/>
+                            </w:rPr>
+                            <w:t>1</w:t>
+                          </w:r>
+                        </w:fldSimple>
+                        <w:r>
+                          <w:t>: Configuration User Interface</w:t>
+                        </w:r>
+                      </w:p>
+                    </wne:txbxContent>
+                  </wp:txbx>
+                  <wp:bodyPr rot="0" spcFirstLastPara="0" vertOverflow="overflow" horzOverflow="overflow" vert="horz" wrap="square" lIns="0" tIns="0" rIns="0" bIns="0" numCol="1" spcCol="0" rtlCol="0" fromWordArt="0" anchor="t" anchorCtr="0" forceAA="0" compatLnSpc="1">
+                    <a:prstTxWarp prst="textNoShape">
+                      <a:avLst/>
+                    </a:prstTxWarp>
+                    <a:spAutoFit/>
+                  </wp:bodyPr>
+                </wp:wsp>
+              </a:graphicData>
+            </a:graphic>
+          </wp:anchor>
+        </w:drawing>
+      </w:r>
+      <w:r>
+        <w:rPr>
+          <w:noProof/>
+        </w:rPr>
+        <w:drawing>
+          <wp:anchor distT="0" distB="0" distL="114300" distR="114300" simplePos="0" relativeHeight="251658240" behindDoc="0" locked="0" layoutInCell="1" allowOverlap="1" wp14:anchorId="5EC44008" wp14:editId="29D95151">
+            <wp:simplePos x="0" y="0"/>
+            <wp:positionH relativeFrom="margin">
+              <wp:align>left</wp:align>
+            </wp:positionH>
+            <wp:positionV relativeFrom="line">
+              <wp:posOffset>515914</wp:posOffset>
+            </wp:positionV>
+            <wp:extent cx="4390390" cy="3689985"/>
+            <wp:effectExtent l="0" t="0" r="0" b="5715"/>
+            <wp:wrapTopAndBottom/>
+            <wp:docPr id="1" name="Picture 1"/>
+            <wp:cNvGraphicFramePr>
+              <a:graphicFrameLocks xmlns:a="http://purl.oclc.org/ooxml/drawingml/main" noChangeAspect="1"/>
+            </wp:cNvGraphicFramePr>
+            <a:graphic xmlns:a="http://purl.oclc.org/ooxml/drawingml/main">
+              <a:graphicData uri="http://purl.oclc.org/ooxml/drawingml/picture">
+                <pic:pic xmlns:pic="http://purl.oclc.org/ooxml/drawingml/picture">
+                  <pic:nvPicPr>
+                    <pic:cNvPr id="0" name="Picture 2"/>
+                    <pic:cNvPicPr>
+                      <a:picLocks noChangeAspect="1" noChangeArrowheads="1"/>
+                    </pic:cNvPicPr>
+                  </pic:nvPicPr>
+                  <pic:blipFill>
+                    <a:blip r:embed="rId14">
+                      <a:extLst>
+                        <a:ext uri="{28A0092B-C50C-407E-A947-70E740481C1C}">
+                          <a14:useLocalDpi xmlns:a14="http://schemas.microsoft.com/office/drawing/2010/main" val="0"/>
+                        </a:ext>
+                      </a:extLst>
+                    </a:blip>
+                    <a:srcRect/>
+                    <a:stretch>
+                      <a:fillRect/>
+                    </a:stretch>
+                  </pic:blipFill>
+                  <pic:spPr bwMode="auto">
+                    <a:xfrm>
+                      <a:off x="0" y="0"/>
+                      <a:ext cx="4390390" cy="3689985"/>
+                    </a:xfrm>
+                    <a:prstGeom prst="rect">
+                      <a:avLst/>
+                    </a:prstGeom>
+                    <a:noFill/>
+                    <a:ln>
+                      <a:noFill/>
+                    </a:ln>
+                  </pic:spPr>
+                </pic:pic>
+              </a:graphicData>
+            </a:graphic>
+            <wp14:sizeRelH relativeFrom="page">
+              <wp14:pctWidth>0%</wp14:pctWidth>
+            </wp14:sizeRelH>
+            <wp14:sizeRelV relativeFrom="page">
+              <wp14:pctHeight>0%</wp14:pctHeight>
+            </wp14:sizeRelV>
+          </wp:anchor>
+        </w:drawing>
+      </w:r>
+      <w:r>
+        <w:t>Figures</w:t>
+      </w:r>
+    </w:p>
+    <w:p/>
     <w:p/>
     <w:sdt>
       <w:sdtPr>
+        <w:rPr>
+          <w:b w:val="0"/>
+          <w:sz w:val="20"/>
+        </w:rPr>
         <w:id w:val="1789156469"/>
         <w:docPartObj>
           <w:docPartGallery w:val="Bibliographies"/>
           <w:docPartUnique/>
         </w:docPartObj>
       </w:sdtPr>
-      <w:sdtEndPr>
-        <w:rPr>
-          <w:b w:val="0"/>
-          <w:sz w:val="20"/>
-        </w:rPr>
-      </w:sdtEndPr>
+      <w:sdtEndPr/>
       <w:sdtContent>
         <w:p>
           <w:pPr>
@@ -1607,6 +1743,7 @@
             <w:id w:val="1972245653"/>
             <w:bibliography/>
           </w:sdtPr>
+          <w:sdtEndPr/>
           <w:sdtContent>
             <w:p>
               <w:pPr>
@@ -2078,7 +2215,7 @@
     </w:sdt>
     <w:p/>
     <w:sectPr>
-      <w:headerReference w:type="default" r:id="rId14"/>
+      <w:headerReference w:type="default" r:id="rId15"/>
       <w:pgSz w:w="595.35pt" w:h="842.0pt" w:code="9"/>
       <w:pgMar w:top="147.4pt" w:right="124.75pt" w:bottom="147.4pt" w:left="124.75pt" w:header="119.05pt" w:footer="69.45pt" w:gutter="0.0pt"/>
       <w:cols w:space="36.0pt"/>
@@ -2208,26 +2345,26 @@
   <wne:acds>
     <wne:acd wne:argValue="AQAAAAAA" wne:acdName="acd0" wne:fciIndexBasedOn="0065"/>
     <wne:acd wne:argValue="AgBhAHUAdABoAG8AcgBpAG4AZgBvAA==" wne:acdName="acd1" wne:fciIndexBasedOn="0065"/>
-    <wne:acd wne:argValue="" wne:acdName="acd2" wne:fciIndexBasedOn="0065"/>
+    <wne:acd wne:acdName="acd2" wne:fciIndexBasedOn="0065"/>
     <wne:acd wne:argValue="AgBhAHUAdABoAG8AcgA=" wne:acdName="acd3" wne:fciIndexBasedOn="0065"/>
     <wne:acd wne:argValue="AgBoAGUAYQBkAGkAbgBnADQA" wne:acdName="acd4" wne:fciIndexBasedOn="0065"/>
     <wne:acd wne:argValue="AgByAGUAZgBlAHIAZQBuAGMAZQA=" wne:acdName="acd5" wne:fciIndexBasedOn="0065"/>
     <wne:acd wne:argValue="AgBoAGUAYQBkAGkAbgBnADQA" wne:acdName="acd6" wne:fciIndexBasedOn="0065"/>
     <wne:acd wne:acdName="acd7" wne:fciIndexBasedOn="0065"/>
-    <wne:acd wne:argValue="" wne:acdName="acd8" wne:fciIndexBasedOn="0065"/>
+    <wne:acd wne:acdName="acd8" wne:fciIndexBasedOn="0065"/>
     <wne:acd wne:argValue="AgBoAGUAYQBkAGkAbgBnADEA" wne:acdName="acd9" wne:fciIndexBasedOn="0065"/>
     <wne:acd wne:argValue="AgBoAGUAYQBkAGkAbgBnADIA" wne:acdName="acd10" wne:fciIndexBasedOn="0065"/>
     <wne:acd wne:argValue="AgBoAGUAYQBkAGkAbgBnADMA" wne:acdName="acd11" wne:fciIndexBasedOn="0065"/>
-    <wne:acd wne:argValue="" wne:acdName="acd12" wne:fciIndexBasedOn="0065"/>
-    <wne:acd wne:argValue="" wne:acdName="acd13" wne:fciIndexBasedOn="0065"/>
+    <wne:acd wne:acdName="acd12" wne:fciIndexBasedOn="0065"/>
+    <wne:acd wne:acdName="acd13" wne:fciIndexBasedOn="0065"/>
     <wne:acd wne:acdName="acd14" wne:fciIndexBasedOn="0065"/>
     <wne:acd wne:acdName="acd15" wne:fciIndexBasedOn="0065"/>
     <wne:acd wne:argValue="AgBwADEAYQA=" wne:acdName="acd16" wne:fciIndexBasedOn="0065"/>
     <wne:acd wne:argValue="AgBwAHIAbwBnAHIAYQBtAGMAbwBkAGUA" wne:acdName="acd17" wne:fciIndexBasedOn="0065"/>
     <wne:acd wne:acdName="acd18" wne:fciIndexBasedOn="0065"/>
     <wne:acd wne:argValue="AgBoAGUAYQBkAGkAbgBnADQA" wne:acdName="acd19" wne:fciIndexBasedOn="0211"/>
-    <wne:acd wne:argValue="" wne:acdName="acd20" wne:fciIndexBasedOn="0065"/>
-    <wne:acd wne:argValue="" wne:acdName="acd21" wne:fciIndexBasedOn="0065"/>
+    <wne:acd wne:acdName="acd20" wne:fciIndexBasedOn="0065"/>
+    <wne:acd wne:acdName="acd21" wne:fciIndexBasedOn="0065"/>
     <wne:acd wne:argValue="AgB0AGkAdABsAGUA" wne:acdName="acd22" wne:fciIndexBasedOn="0065"/>
     <wne:acd wne:acdName="acd23" wne:fciIndexBasedOn="0211"/>
     <wne:acd wne:acdName="acd24" wne:fciIndexBasedOn="0211"/>
@@ -2235,8 +2372,8 @@
     <wne:acd wne:argValue="AgBCAHUAbABsAGUAdAAgAEkAdABlAG0A" wne:acdName="acd26" wne:fciIndexBasedOn="0065"/>
     <wne:acd wne:argValue="AgBJAHQAZQBtAA==" wne:acdName="acd27" wne:fciIndexBasedOn="0065"/>
     <wne:acd wne:argValue="AgBOAHUAbQBiAGUAcgBlAGQAIABJAHQAZQBtAA==" wne:acdName="acd28" wne:fciIndexBasedOn="0065"/>
-    <wne:acd wne:argValue="" wne:acdName="acd29" wne:fciIndexBasedOn="0065"/>
-    <wne:acd wne:argValue="" wne:acdName="acd30" wne:fciIndexBasedOn="0065"/>
+    <wne:acd wne:acdName="acd29" wne:fciIndexBasedOn="0065"/>
+    <wne:acd wne:acdName="acd30" wne:fciIndexBasedOn="0065"/>
     <wne:acd wne:argValue="AgBlAG0AYQBpAGwA" wne:acdName="acd31" wne:fciIndexBasedOn="0065"/>
   </wne:acds>
 </wne:tcg>
@@ -4014,7 +4151,7 @@
 </file>
 
 <file path=customXml/itemProps1.xml><?xml version="1.0" encoding="utf-8"?>
-<ds:datastoreItem xmlns:ds="http://purl.oclc.org/ooxml/officeDocument/customXml" ds:itemID="{F7E190FF-D4CD-47AE-A941-24932EA254A4}">
+<ds:datastoreItem xmlns:ds="http://purl.oclc.org/ooxml/officeDocument/customXml" ds:itemID="{058E1129-A49C-4C73-A1C2-4CA063DB1AC4}">
   <ds:schemaRefs>
     <ds:schemaRef ds:uri="http://schemas.openxmlformats.org/officeDocument/2006/bibliography"/>
   </ds:schemaRefs>

</xml_diff>